<commit_message>
Starting the predibase dedup code
</commit_message>
<xml_diff>
--- a/documentation/Social Dance App Chatbot Help Manual.docx
+++ b/documentation/Social Dance App Chatbot Help Manual.docx
@@ -175,6 +175,13 @@
           <w:b/>
           <w:bCs/>
         </w:rPr>
+        <w:t>html</w:t>
+      </w:r>
+      <w:r>
+        <w:rPr>
+          <w:b/>
+          <w:bCs/>
+        </w:rPr>
         <w:t>]</w:t>
       </w:r>
       <w:r>
@@ -204,7 +211,7 @@
         </w:numPr>
       </w:pPr>
       <w:r>
-        <w:t>You may need to log in using your email or social media account to access full functionality.</w:t>
+        <w:t>For now, you do not need to sign in. Eventually we may ask you to do the following.</w:t>
       </w:r>
     </w:p>
     <w:p>
@@ -215,6 +222,20 @@
         </w:numPr>
       </w:pPr>
       <w:r>
+        <w:t>Log</w:t>
+      </w:r>
+      <w:r>
+        <w:t>in using your email or social media account to access full functionality.</w:t>
+      </w:r>
+    </w:p>
+    <w:p>
+      <w:pPr>
+        <w:numPr>
+          <w:ilvl w:val="0"/>
+          <w:numId w:val="2"/>
+        </w:numPr>
+      </w:pPr>
+      <w:r>
         <w:t>If you do not have an account, sign up by following the on-screen instructions.</w:t>
       </w:r>
     </w:p>
@@ -279,7 +300,7 @@
         </w:numPr>
       </w:pPr>
       <w:r>
-        <w:t>"Are there any Bachata events in Victoria, BC on Friday?"</w:t>
+        <w:t>"Are there any Bachata events on Friday?"</w:t>
       </w:r>
     </w:p>
     <w:p>
@@ -290,6 +311,7 @@
         </w:numPr>
       </w:pPr>
       <w:r>
+        <w:lastRenderedPageBreak/>
         <w:t>"Show me West Coast Swing events in the next two weeks."</w:t>
       </w:r>
     </w:p>
@@ -305,7 +327,6 @@
           <w:b/>
           <w:bCs/>
         </w:rPr>
-        <w:lastRenderedPageBreak/>
         <w:t>Tips for Best Results</w:t>
       </w:r>
     </w:p>
@@ -317,29 +338,7 @@
         </w:numPr>
       </w:pPr>
       <w:r>
-        <w:t>Be specific about the dance style, date, and location if possible.</w:t>
-      </w:r>
-    </w:p>
-    <w:p>
-      <w:pPr>
-        <w:numPr>
-          <w:ilvl w:val="0"/>
-          <w:numId w:val="4"/>
-        </w:numPr>
-      </w:pPr>
-      <w:r>
         <w:t>Use simple and clear language.</w:t>
-      </w:r>
-    </w:p>
-    <w:p>
-      <w:pPr>
-        <w:numPr>
-          <w:ilvl w:val="0"/>
-          <w:numId w:val="4"/>
-        </w:numPr>
-      </w:pPr>
-      <w:r>
-        <w:t>Avoid ambiguous terms like "soon" or "later"—use actual dates.</w:t>
       </w:r>
     </w:p>
     <w:p>
@@ -456,7 +455,13 @@
         </w:numPr>
       </w:pPr>
       <w:r>
-        <w:t>If no events are found, try broadening your search (e.g., removing filters like dance style or city).</w:t>
+        <w:t xml:space="preserve">If no events are found, try broadening your search (e.g., removing filters like dance style or </w:t>
+      </w:r>
+      <w:r>
+        <w:t>source</w:t>
+      </w:r>
+      <w:r>
+        <w:t>).</w:t>
       </w:r>
     </w:p>
     <w:p>
@@ -804,12 +809,12 @@
           <w:b/>
           <w:bCs/>
         </w:rPr>
+        <w:t>Q2: How often is the event database updated?</w:t>
+      </w:r>
+    </w:p>
+    <w:p>
+      <w:r>
         <w:lastRenderedPageBreak/>
-        <w:t>Q2: How often is the event database updated?</w:t>
-      </w:r>
-    </w:p>
-    <w:p>
-      <w:r>
         <w:t>The database is updated daily. If you notice outdated events, please report them.</w:t>
       </w:r>
     </w:p>
@@ -2436,6 +2441,7 @@
   <w:style w:type="character" w:default="1" w:styleId="DefaultParagraphFont">
     <w:name w:val="Default Paragraph Font"/>
     <w:uiPriority w:val="1"/>
+    <w:semiHidden/>
     <w:unhideWhenUsed/>
   </w:style>
   <w:style w:type="table" w:default="1" w:styleId="TableNormal">

</xml_diff>

<commit_message>
Have dedup_llm.py working now. Next step is to make this code base LLM agnostic. OpenAI is not being reliable. Some of the models from Mistral, OpenAI are performing well and then not performing. Bottom line is it is time to be flexible.
</commit_message>
<xml_diff>
--- a/documentation/Social Dance App Chatbot Help Manual.docx
+++ b/documentation/Social Dance App Chatbot Help Manual.docx
@@ -163,6 +163,7 @@
         </w:rPr>
         <w:t>[</w:t>
       </w:r>
+      <w:proofErr w:type="gramStart"/>
       <w:r>
         <w:rPr>
           <w:b/>
@@ -177,6 +178,7 @@
         </w:rPr>
         <w:t>html</w:t>
       </w:r>
+      <w:proofErr w:type="gramEnd"/>
       <w:r>
         <w:rPr>
           <w:b/>
@@ -463,6 +465,74 @@
       <w:r>
         <w:t>).</w:t>
       </w:r>
+    </w:p>
+    <w:p>
+      <w:pPr>
+        <w:rPr>
+          <w:b/>
+          <w:bCs/>
+        </w:rPr>
+      </w:pPr>
+      <w:proofErr w:type="gramStart"/>
+      <w:r>
+        <w:rPr>
+          <w:b/>
+          <w:bCs/>
+        </w:rPr>
+        <w:t>Known</w:t>
+      </w:r>
+      <w:proofErr w:type="gramEnd"/>
+      <w:r>
+        <w:rPr>
+          <w:b/>
+          <w:bCs/>
+        </w:rPr>
+        <w:t xml:space="preserve"> Problems</w:t>
+      </w:r>
+    </w:p>
+    <w:p>
+      <w:pPr>
+        <w:numPr>
+          <w:ilvl w:val="0"/>
+          <w:numId w:val="6"/>
+        </w:numPr>
+      </w:pPr>
+      <w:r>
+        <w:t xml:space="preserve">Potentially there will be duplicate events when </w:t>
+      </w:r>
+      <w:proofErr w:type="gramStart"/>
+      <w:r>
+        <w:t>you</w:t>
+      </w:r>
+      <w:proofErr w:type="gramEnd"/>
+      <w:r>
+        <w:t xml:space="preserve"> results are returned. We get the events from a variety of different sources. Many of these sources list events on their own websites that they do not run. As a result, we pick up duplicate events. It is not easy to deduplicate these events since there are often slight differences in the way they are posted. We are working on this and there are AI approaches that will deal with this. </w:t>
+      </w:r>
+    </w:p>
+    <w:p>
+      <w:pPr>
+        <w:numPr>
+          <w:ilvl w:val="0"/>
+          <w:numId w:val="6"/>
+        </w:numPr>
+      </w:pPr>
+      <w:r>
+        <w:t xml:space="preserve">If no events are found, try broadening your search (e.g., removing filters like dance style or </w:t>
+      </w:r>
+      <w:r>
+        <w:t>source</w:t>
+      </w:r>
+      <w:r>
+        <w:t>).</w:t>
+      </w:r>
+    </w:p>
+    <w:p>
+      <w:pPr>
+        <w:numPr>
+          <w:ilvl w:val="0"/>
+          <w:numId w:val="6"/>
+        </w:numPr>
+      </w:pPr>
     </w:p>
     <w:p>
       <w:r>
@@ -684,6 +754,7 @@
           </w:tcPr>
           <w:p>
             <w:r>
+              <w:lastRenderedPageBreak/>
               <w:t>Website not loading</w:t>
             </w:r>
           </w:p>
@@ -814,7 +885,6 @@
     </w:p>
     <w:p>
       <w:r>
-        <w:lastRenderedPageBreak/>
         <w:t>The database is updated daily. If you notice outdated events, please report them.</w:t>
       </w:r>
     </w:p>

</xml_diff>